<commit_message>
Bordeaux shocking trip update of a few loggers
</commit_message>
<xml_diff>
--- a/temploggernotes.docx
+++ b/temploggernotes.docx
@@ -46,7 +46,11 @@
         <w:t>on T post in cattails. 10 feet from bridge, center of bridge opening.</w:t>
       </w:r>
     </w:p>
-    <w:p/>
+    <w:p>
+      <w:r>
+        <w:tab/>
+      </w:r>
+    </w:p>
     <w:p>
       <w:r>
         <w:t xml:space="preserve">Chadron Park exit </w:t>
@@ -91,6 +95,24 @@
         <w:t xml:space="preserve"> pipe.</w:t>
       </w:r>
     </w:p>
+    <w:p>
+      <w:pPr>
+        <w:ind w:firstLine="720"/>
+      </w:pPr>
+      <w:proofErr w:type="spellStart"/>
+      <w:r>
+        <w:t>Revisted</w:t>
+      </w:r>
+      <w:proofErr w:type="spellEnd"/>
+      <w:r>
+        <w:t xml:space="preserve"> 6-23-20, recorded and replaced.</w:t>
+      </w:r>
+    </w:p>
+    <w:p>
+      <w:pPr>
+        <w:ind w:firstLine="720"/>
+      </w:pPr>
+    </w:p>
     <w:p/>
     <w:p>
       <w:r>
@@ -187,6 +209,7 @@
     <w:p/>
     <w:p>
       <w:r>
+        <w:lastRenderedPageBreak/>
         <w:t>Sheep Creek 2 – lost, r</w:t>
       </w:r>
       <w:r>
@@ -201,7 +224,6 @@
     </w:p>
     <w:p>
       <w:r>
-        <w:lastRenderedPageBreak/>
         <w:t xml:space="preserve">Sheep Creek 1 – </w:t>
       </w:r>
       <w:r>
@@ -253,8 +275,106 @@
       </w:r>
     </w:p>
     <w:p>
+      <w:r>
+        <w:t xml:space="preserve">Bordeaux Creek – Cliffs lost and replaced </w:t>
+      </w:r>
+    </w:p>
+    <w:p>
+      <w:r>
+        <w:tab/>
+        <w:t>Placed below culvert, left bank facing downstream. #284</w:t>
+      </w:r>
+    </w:p>
+    <w:p>
+      <w:r>
+        <w:tab/>
+        <w:t>42.71781, -102.93041</w:t>
+      </w:r>
+    </w:p>
+    <w:p/>
+    <w:p>
+      <w:r>
+        <w:t xml:space="preserve">Sowbelly Creek – Coffee </w:t>
+      </w:r>
+      <w:proofErr w:type="gramStart"/>
+      <w:r>
+        <w:t xml:space="preserve">Park </w:t>
+      </w:r>
+      <w:r>
+        <w:t xml:space="preserve"> Placed</w:t>
+      </w:r>
+      <w:proofErr w:type="gramEnd"/>
+      <w:r>
+        <w:t xml:space="preserve"> on </w:t>
+      </w:r>
+      <w:r>
+        <w:t>6-24-2020</w:t>
+      </w:r>
+    </w:p>
+    <w:p>
+      <w:r>
+        <w:tab/>
+        <w:t xml:space="preserve">Placed at first fence crossing below parking lot. Right bank looking downstream, below trees, placed rocks over casing. GPS #299 </w:t>
+      </w:r>
+      <w:proofErr w:type="gramStart"/>
+      <w:r>
+        <w:t>42.73421 ,</w:t>
+      </w:r>
+      <w:proofErr w:type="gramEnd"/>
+      <w:r>
+        <w:t xml:space="preserve"> -103.84023</w:t>
+      </w:r>
+    </w:p>
+    <w:p/>
+    <w:p>
+      <w:r>
+        <w:t>Monroe – 6-24-2020 found and reset 6-24-20</w:t>
+      </w:r>
+    </w:p>
+    <w:p>
+      <w:r>
+        <w:tab/>
+        <w:t xml:space="preserve">Same place, pool right bank looking </w:t>
+      </w:r>
+      <w:proofErr w:type="gramStart"/>
+      <w:r>
+        <w:t>downstream .</w:t>
+      </w:r>
+      <w:proofErr w:type="gramEnd"/>
+    </w:p>
+    <w:p/>
+    <w:p>
+      <w:r>
+        <w:t>Soldier Creek</w:t>
+      </w:r>
+      <w:r>
+        <w:t>, middle branch.</w:t>
+      </w:r>
+      <w:r>
+        <w:t xml:space="preserve"> – 6/24/20 lost and replaced</w:t>
+      </w:r>
+      <w:r>
+        <w:t>, may be worth another look at old location</w:t>
+      </w:r>
       <w:bookmarkStart w:id="0" w:name="_GoBack"/>
       <w:bookmarkEnd w:id="0"/>
+    </w:p>
+    <w:p>
+      <w:r>
+        <w:tab/>
+      </w:r>
+      <w:r>
+        <w:t xml:space="preserve">Park at picnic tables and walk upstream. </w:t>
+      </w:r>
+      <w:r>
+        <w:t>Right side looking upstream, clipped to a small tree on right shoreline looking upstream.</w:t>
+      </w:r>
+    </w:p>
+    <w:p>
+      <w:r>
+        <w:tab/>
+        <w:t>#305, 42.69785, -103.56797</w:t>
+      </w:r>
     </w:p>
     <w:sectPr>
       <w:pgSz w:w="12240" w:h="15840"/>

</xml_diff>